<commit_message>
Spring core clarify  Constructor with autowired
</commit_message>
<xml_diff>
--- a/spring/core/Annotation spring.docx
+++ b/spring/core/Annotation spring.docx
@@ -70,7 +70,7 @@
               <w:tab w:val="right" w:leader="dot" w:pos="9350"/>
             </w:tabs>
             <w:rPr>
-              <w:rFonts w:ascii="Courier New" w:eastAsiaTheme="minorEastAsia" w:hAnsi="Courier New" w:cs="Courier New"/>
+              <w:rFonts w:eastAsiaTheme="minorEastAsia"/>
             </w:rPr>
           </w:pPr>
           <w:r>
@@ -91,58 +91,51 @@
             </w:rPr>
             <w:fldChar w:fldCharType="separate"/>
           </w:r>
-          <w:hyperlink w:anchor="_Toc70985815" w:history="1">
+          <w:hyperlink w:anchor="_Toc76110401" w:history="1">
             <w:r>
               <w:rPr>
                 <w:rStyle w:val="Hyperlink"/>
-                <w:rFonts w:ascii="Courier New" w:hAnsi="Courier New" w:cs="Courier New"/>
+                <w:rFonts w:cs="Courier New"/>
               </w:rPr>
               <w:t>1 Spring Bean Autowiring – @Autowire</w:t>
             </w:r>
             <w:r>
               <w:rPr>
-                <w:rFonts w:ascii="Courier New" w:hAnsi="Courier New" w:cs="Courier New"/>
                 <w:webHidden/>
               </w:rPr>
               <w:tab/>
             </w:r>
             <w:r>
               <w:rPr>
-                <w:rFonts w:ascii="Courier New" w:hAnsi="Courier New" w:cs="Courier New"/>
                 <w:webHidden/>
               </w:rPr>
               <w:fldChar w:fldCharType="begin"/>
             </w:r>
             <w:r>
               <w:rPr>
-                <w:rFonts w:ascii="Courier New" w:hAnsi="Courier New" w:cs="Courier New"/>
                 <w:webHidden/>
               </w:rPr>
-              <w:instrText xml:space="preserve"> PAGEREF _Toc70985815 \h </w:instrText>
+              <w:instrText xml:space="preserve"> PAGEREF _Toc76110401 \h </w:instrText>
             </w:r>
             <w:r>
               <w:rPr>
-                <w:rFonts w:ascii="Courier New" w:hAnsi="Courier New" w:cs="Courier New"/>
                 <w:webHidden/>
               </w:rPr>
             </w:r>
             <w:r>
               <w:rPr>
-                <w:rFonts w:ascii="Courier New" w:hAnsi="Courier New" w:cs="Courier New"/>
                 <w:webHidden/>
               </w:rPr>
               <w:fldChar w:fldCharType="separate"/>
             </w:r>
             <w:r>
               <w:rPr>
-                <w:rFonts w:ascii="Courier New" w:hAnsi="Courier New" w:cs="Courier New"/>
                 <w:webHidden/>
               </w:rPr>
               <w:t>2</w:t>
             </w:r>
             <w:r>
               <w:rPr>
-                <w:rFonts w:ascii="Courier New" w:hAnsi="Courier New" w:cs="Courier New"/>
                 <w:webHidden/>
               </w:rPr>
               <w:fldChar w:fldCharType="end"/>
@@ -157,10 +150,10 @@
               <w:tab w:val="right" w:leader="dot" w:pos="9350"/>
             </w:tabs>
             <w:rPr>
-              <w:rFonts w:ascii="Courier New" w:eastAsiaTheme="minorEastAsia" w:hAnsi="Courier New" w:cs="Courier New"/>
+              <w:rFonts w:eastAsiaTheme="minorEastAsia"/>
             </w:rPr>
           </w:pPr>
-          <w:hyperlink w:anchor="_Toc70985816" w:history="1">
+          <w:hyperlink w:anchor="_Toc76110402" w:history="1">
             <w:r>
               <w:rPr>
                 <w:rStyle w:val="Hyperlink"/>
@@ -171,7 +164,7 @@
             </w:r>
             <w:r>
               <w:rPr>
-                <w:rFonts w:ascii="Courier New" w:eastAsiaTheme="minorEastAsia" w:hAnsi="Courier New" w:cs="Courier New"/>
+                <w:rFonts w:eastAsiaTheme="minorEastAsia"/>
               </w:rPr>
               <w:tab/>
             </w:r>
@@ -185,48 +178,41 @@
             </w:r>
             <w:r>
               <w:rPr>
-                <w:rFonts w:ascii="Courier New" w:hAnsi="Courier New" w:cs="Courier New"/>
                 <w:webHidden/>
               </w:rPr>
               <w:tab/>
             </w:r>
             <w:r>
               <w:rPr>
-                <w:rFonts w:ascii="Courier New" w:hAnsi="Courier New" w:cs="Courier New"/>
                 <w:webHidden/>
               </w:rPr>
               <w:fldChar w:fldCharType="begin"/>
             </w:r>
             <w:r>
               <w:rPr>
-                <w:rFonts w:ascii="Courier New" w:hAnsi="Courier New" w:cs="Courier New"/>
                 <w:webHidden/>
               </w:rPr>
-              <w:instrText xml:space="preserve"> PAGEREF _Toc70985816 \h </w:instrText>
+              <w:instrText xml:space="preserve"> PAGEREF _Toc76110402 \h </w:instrText>
             </w:r>
             <w:r>
               <w:rPr>
-                <w:rFonts w:ascii="Courier New" w:hAnsi="Courier New" w:cs="Courier New"/>
                 <w:webHidden/>
               </w:rPr>
             </w:r>
             <w:r>
               <w:rPr>
-                <w:rFonts w:ascii="Courier New" w:hAnsi="Courier New" w:cs="Courier New"/>
                 <w:webHidden/>
               </w:rPr>
               <w:fldChar w:fldCharType="separate"/>
             </w:r>
             <w:r>
               <w:rPr>
-                <w:rFonts w:ascii="Courier New" w:hAnsi="Courier New" w:cs="Courier New"/>
                 <w:webHidden/>
               </w:rPr>
               <w:t>2</w:t>
             </w:r>
             <w:r>
               <w:rPr>
-                <w:rFonts w:ascii="Courier New" w:hAnsi="Courier New" w:cs="Courier New"/>
                 <w:webHidden/>
               </w:rPr>
               <w:fldChar w:fldCharType="end"/>
@@ -241,10 +227,10 @@
               <w:tab w:val="right" w:leader="dot" w:pos="9350"/>
             </w:tabs>
             <w:rPr>
-              <w:rFonts w:ascii="Courier New" w:eastAsiaTheme="minorEastAsia" w:hAnsi="Courier New" w:cs="Courier New"/>
+              <w:rFonts w:eastAsiaTheme="minorEastAsia"/>
             </w:rPr>
           </w:pPr>
-          <w:hyperlink w:anchor="_Toc70985817" w:history="1">
+          <w:hyperlink w:anchor="_Toc76110403" w:history="1">
             <w:r>
               <w:rPr>
                 <w:rStyle w:val="Hyperlink"/>
@@ -255,7 +241,7 @@
             </w:r>
             <w:r>
               <w:rPr>
-                <w:rFonts w:ascii="Courier New" w:eastAsiaTheme="minorEastAsia" w:hAnsi="Courier New" w:cs="Courier New"/>
+                <w:rFonts w:eastAsiaTheme="minorEastAsia"/>
               </w:rPr>
               <w:tab/>
             </w:r>
@@ -269,48 +255,41 @@
             </w:r>
             <w:r>
               <w:rPr>
-                <w:rFonts w:ascii="Courier New" w:hAnsi="Courier New" w:cs="Courier New"/>
                 <w:webHidden/>
               </w:rPr>
               <w:tab/>
             </w:r>
             <w:r>
               <w:rPr>
-                <w:rFonts w:ascii="Courier New" w:hAnsi="Courier New" w:cs="Courier New"/>
                 <w:webHidden/>
               </w:rPr>
               <w:fldChar w:fldCharType="begin"/>
             </w:r>
             <w:r>
               <w:rPr>
-                <w:rFonts w:ascii="Courier New" w:hAnsi="Courier New" w:cs="Courier New"/>
                 <w:webHidden/>
               </w:rPr>
-              <w:instrText xml:space="preserve"> PAGEREF _Toc70985817 \h </w:instrText>
+              <w:instrText xml:space="preserve"> PAGEREF _Toc76110403 \h </w:instrText>
             </w:r>
             <w:r>
               <w:rPr>
-                <w:rFonts w:ascii="Courier New" w:hAnsi="Courier New" w:cs="Courier New"/>
                 <w:webHidden/>
               </w:rPr>
             </w:r>
             <w:r>
               <w:rPr>
-                <w:rFonts w:ascii="Courier New" w:hAnsi="Courier New" w:cs="Courier New"/>
                 <w:webHidden/>
               </w:rPr>
               <w:fldChar w:fldCharType="separate"/>
             </w:r>
             <w:r>
               <w:rPr>
-                <w:rFonts w:ascii="Courier New" w:hAnsi="Courier New" w:cs="Courier New"/>
                 <w:webHidden/>
               </w:rPr>
               <w:t>3</w:t>
             </w:r>
             <w:r>
               <w:rPr>
-                <w:rFonts w:ascii="Courier New" w:hAnsi="Courier New" w:cs="Courier New"/>
                 <w:webHidden/>
               </w:rPr>
               <w:fldChar w:fldCharType="end"/>
@@ -324,10 +303,10 @@
               <w:tab w:val="right" w:leader="dot" w:pos="9350"/>
             </w:tabs>
             <w:rPr>
-              <w:rFonts w:ascii="Courier New" w:eastAsiaTheme="minorEastAsia" w:hAnsi="Courier New" w:cs="Courier New"/>
+              <w:rFonts w:eastAsiaTheme="minorEastAsia"/>
             </w:rPr>
           </w:pPr>
-          <w:hyperlink w:anchor="_Toc70985818" w:history="1">
+          <w:hyperlink w:anchor="_Toc76110404" w:history="1">
             <w:r>
               <w:rPr>
                 <w:rStyle w:val="Hyperlink"/>
@@ -353,48 +332,41 @@
             </w:r>
             <w:r>
               <w:rPr>
-                <w:rFonts w:ascii="Courier New" w:hAnsi="Courier New" w:cs="Courier New"/>
                 <w:webHidden/>
               </w:rPr>
               <w:tab/>
             </w:r>
             <w:r>
               <w:rPr>
-                <w:rFonts w:ascii="Courier New" w:hAnsi="Courier New" w:cs="Courier New"/>
                 <w:webHidden/>
               </w:rPr>
               <w:fldChar w:fldCharType="begin"/>
             </w:r>
             <w:r>
               <w:rPr>
-                <w:rFonts w:ascii="Courier New" w:hAnsi="Courier New" w:cs="Courier New"/>
                 <w:webHidden/>
               </w:rPr>
-              <w:instrText xml:space="preserve"> PAGEREF _Toc70985818 \h </w:instrText>
+              <w:instrText xml:space="preserve"> PAGEREF _Toc76110404 \h </w:instrText>
             </w:r>
             <w:r>
               <w:rPr>
-                <w:rFonts w:ascii="Courier New" w:hAnsi="Courier New" w:cs="Courier New"/>
                 <w:webHidden/>
               </w:rPr>
             </w:r>
             <w:r>
               <w:rPr>
-                <w:rFonts w:ascii="Courier New" w:hAnsi="Courier New" w:cs="Courier New"/>
                 <w:webHidden/>
               </w:rPr>
               <w:fldChar w:fldCharType="separate"/>
             </w:r>
             <w:r>
               <w:rPr>
-                <w:rFonts w:ascii="Courier New" w:hAnsi="Courier New" w:cs="Courier New"/>
                 <w:webHidden/>
               </w:rPr>
               <w:t>4</w:t>
             </w:r>
             <w:r>
               <w:rPr>
-                <w:rFonts w:ascii="Courier New" w:hAnsi="Courier New" w:cs="Courier New"/>
                 <w:webHidden/>
               </w:rPr>
               <w:fldChar w:fldCharType="end"/>
@@ -409,10 +381,10 @@
               <w:tab w:val="right" w:leader="dot" w:pos="9350"/>
             </w:tabs>
             <w:rPr>
-              <w:rFonts w:ascii="Courier New" w:eastAsiaTheme="minorEastAsia" w:hAnsi="Courier New" w:cs="Courier New"/>
+              <w:rFonts w:eastAsiaTheme="minorEastAsia"/>
             </w:rPr>
           </w:pPr>
-          <w:hyperlink w:anchor="_Toc70985819" w:history="1">
+          <w:hyperlink w:anchor="_Toc76110405" w:history="1">
             <w:r>
               <w:rPr>
                 <w:rStyle w:val="Hyperlink"/>
@@ -423,7 +395,7 @@
             </w:r>
             <w:r>
               <w:rPr>
-                <w:rFonts w:ascii="Courier New" w:eastAsiaTheme="minorEastAsia" w:hAnsi="Courier New" w:cs="Courier New"/>
+                <w:rFonts w:eastAsiaTheme="minorEastAsia"/>
               </w:rPr>
               <w:tab/>
             </w:r>
@@ -437,48 +409,41 @@
             </w:r>
             <w:r>
               <w:rPr>
-                <w:rFonts w:ascii="Courier New" w:hAnsi="Courier New" w:cs="Courier New"/>
                 <w:webHidden/>
               </w:rPr>
               <w:tab/>
             </w:r>
             <w:r>
               <w:rPr>
-                <w:rFonts w:ascii="Courier New" w:hAnsi="Courier New" w:cs="Courier New"/>
                 <w:webHidden/>
               </w:rPr>
               <w:fldChar w:fldCharType="begin"/>
             </w:r>
             <w:r>
               <w:rPr>
-                <w:rFonts w:ascii="Courier New" w:hAnsi="Courier New" w:cs="Courier New"/>
                 <w:webHidden/>
               </w:rPr>
-              <w:instrText xml:space="preserve"> PAGEREF _Toc70985819 \h </w:instrText>
+              <w:instrText xml:space="preserve"> PAGEREF _Toc76110405 \h </w:instrText>
             </w:r>
             <w:r>
               <w:rPr>
-                <w:rFonts w:ascii="Courier New" w:hAnsi="Courier New" w:cs="Courier New"/>
                 <w:webHidden/>
               </w:rPr>
             </w:r>
             <w:r>
               <w:rPr>
-                <w:rFonts w:ascii="Courier New" w:hAnsi="Courier New" w:cs="Courier New"/>
                 <w:webHidden/>
               </w:rPr>
               <w:fldChar w:fldCharType="separate"/>
             </w:r>
             <w:r>
               <w:rPr>
-                <w:rFonts w:ascii="Courier New" w:hAnsi="Courier New" w:cs="Courier New"/>
                 <w:webHidden/>
               </w:rPr>
               <w:t>5</w:t>
             </w:r>
             <w:r>
               <w:rPr>
-                <w:rFonts w:ascii="Courier New" w:hAnsi="Courier New" w:cs="Courier New"/>
                 <w:webHidden/>
               </w:rPr>
               <w:fldChar w:fldCharType="end"/>
@@ -493,10 +458,10 @@
               <w:tab w:val="right" w:leader="dot" w:pos="9350"/>
             </w:tabs>
             <w:rPr>
-              <w:rFonts w:ascii="Courier New" w:eastAsiaTheme="minorEastAsia" w:hAnsi="Courier New" w:cs="Courier New"/>
+              <w:rFonts w:eastAsiaTheme="minorEastAsia"/>
             </w:rPr>
           </w:pPr>
-          <w:hyperlink w:anchor="_Toc70985820" w:history="1">
+          <w:hyperlink w:anchor="_Toc76110406" w:history="1">
             <w:r>
               <w:rPr>
                 <w:rStyle w:val="Hyperlink"/>
@@ -507,7 +472,7 @@
             </w:r>
             <w:r>
               <w:rPr>
-                <w:rFonts w:ascii="Courier New" w:eastAsiaTheme="minorEastAsia" w:hAnsi="Courier New" w:cs="Courier New"/>
+                <w:rFonts w:eastAsiaTheme="minorEastAsia"/>
               </w:rPr>
               <w:tab/>
             </w:r>
@@ -521,48 +486,41 @@
             </w:r>
             <w:r>
               <w:rPr>
-                <w:rFonts w:ascii="Courier New" w:hAnsi="Courier New" w:cs="Courier New"/>
                 <w:webHidden/>
               </w:rPr>
               <w:tab/>
             </w:r>
             <w:r>
               <w:rPr>
-                <w:rFonts w:ascii="Courier New" w:hAnsi="Courier New" w:cs="Courier New"/>
                 <w:webHidden/>
               </w:rPr>
               <w:fldChar w:fldCharType="begin"/>
             </w:r>
             <w:r>
               <w:rPr>
-                <w:rFonts w:ascii="Courier New" w:hAnsi="Courier New" w:cs="Courier New"/>
                 <w:webHidden/>
               </w:rPr>
-              <w:instrText xml:space="preserve"> PAGEREF _Toc70985820 \h </w:instrText>
+              <w:instrText xml:space="preserve"> PAGEREF _Toc76110406 \h </w:instrText>
             </w:r>
             <w:r>
               <w:rPr>
-                <w:rFonts w:ascii="Courier New" w:hAnsi="Courier New" w:cs="Courier New"/>
                 <w:webHidden/>
               </w:rPr>
             </w:r>
             <w:r>
               <w:rPr>
-                <w:rFonts w:ascii="Courier New" w:hAnsi="Courier New" w:cs="Courier New"/>
                 <w:webHidden/>
               </w:rPr>
               <w:fldChar w:fldCharType="separate"/>
             </w:r>
             <w:r>
               <w:rPr>
-                <w:rFonts w:ascii="Courier New" w:hAnsi="Courier New" w:cs="Courier New"/>
                 <w:webHidden/>
               </w:rPr>
               <w:t>6</w:t>
             </w:r>
             <w:r>
               <w:rPr>
-                <w:rFonts w:ascii="Courier New" w:hAnsi="Courier New" w:cs="Courier New"/>
                 <w:webHidden/>
               </w:rPr>
               <w:fldChar w:fldCharType="end"/>
@@ -577,92 +535,69 @@
               <w:tab w:val="right" w:leader="dot" w:pos="9350"/>
             </w:tabs>
             <w:rPr>
-              <w:rFonts w:ascii="Courier New" w:eastAsiaTheme="minorEastAsia" w:hAnsi="Courier New" w:cs="Courier New"/>
+              <w:rFonts w:eastAsiaTheme="minorEastAsia"/>
             </w:rPr>
           </w:pPr>
-          <w:hyperlink w:anchor="_Toc70985821" w:history="1">
+          <w:hyperlink w:anchor="_Toc76110407" w:history="1">
             <w:r>
               <w:rPr>
                 <w:rStyle w:val="Hyperlink"/>
-                <w:rFonts w:ascii="Courier New" w:hAnsi="Courier New" w:cs="Courier New"/>
+                <w:rFonts w:cs="Courier New"/>
                 <w:lang w:val="vi-VN"/>
               </w:rPr>
               <w:t>2</w:t>
             </w:r>
             <w:r>
               <w:rPr>
-                <w:rFonts w:ascii="Courier New" w:eastAsiaTheme="minorEastAsia" w:hAnsi="Courier New" w:cs="Courier New"/>
+                <w:rFonts w:eastAsiaTheme="minorEastAsia"/>
               </w:rPr>
               <w:tab/>
             </w:r>
             <w:r>
               <w:rPr>
                 <w:rStyle w:val="Hyperlink"/>
-                <w:rFonts w:ascii="Courier New" w:hAnsi="Courier New" w:cs="Courier New"/>
+                <w:rFonts w:cs="Courier New"/>
                 <w:lang w:val="vi-VN"/>
               </w:rPr>
-              <w:t>Spring annot</w:t>
+              <w:t>Spring annotations</w:t>
             </w:r>
             <w:r>
               <w:rPr>
-                <w:rStyle w:val="Hyperlink"/>
-                <w:rFonts w:ascii="Courier New" w:hAnsi="Courier New" w:cs="Courier New"/>
-                <w:lang w:val="vi-VN"/>
-              </w:rPr>
-              <w:t>a</w:t>
-            </w:r>
-            <w:r>
-              <w:rPr>
-                <w:rStyle w:val="Hyperlink"/>
-                <w:rFonts w:ascii="Courier New" w:hAnsi="Courier New" w:cs="Courier New"/>
-                <w:lang w:val="vi-VN"/>
-              </w:rPr>
-              <w:t>tions</w:t>
-            </w:r>
-            <w:r>
-              <w:rPr>
-                <w:rFonts w:ascii="Courier New" w:hAnsi="Courier New" w:cs="Courier New"/>
                 <w:webHidden/>
               </w:rPr>
               <w:tab/>
             </w:r>
             <w:r>
               <w:rPr>
-                <w:rFonts w:ascii="Courier New" w:hAnsi="Courier New" w:cs="Courier New"/>
                 <w:webHidden/>
               </w:rPr>
               <w:fldChar w:fldCharType="begin"/>
             </w:r>
             <w:r>
               <w:rPr>
-                <w:rFonts w:ascii="Courier New" w:hAnsi="Courier New" w:cs="Courier New"/>
                 <w:webHidden/>
               </w:rPr>
-              <w:instrText xml:space="preserve"> PAGEREF _Toc70985821 \h </w:instrText>
+              <w:instrText xml:space="preserve"> PAGEREF _Toc76110407 \h </w:instrText>
             </w:r>
             <w:r>
               <w:rPr>
-                <w:rFonts w:ascii="Courier New" w:hAnsi="Courier New" w:cs="Courier New"/>
                 <w:webHidden/>
               </w:rPr>
             </w:r>
             <w:r>
               <w:rPr>
-                <w:rFonts w:ascii="Courier New" w:hAnsi="Courier New" w:cs="Courier New"/>
                 <w:webHidden/>
               </w:rPr>
               <w:fldChar w:fldCharType="separate"/>
             </w:r>
             <w:r>
               <w:rPr>
-                <w:rFonts w:ascii="Courier New" w:hAnsi="Courier New" w:cs="Courier New"/>
                 <w:webHidden/>
               </w:rPr>
               <w:t>7</w:t>
             </w:r>
             <w:r>
               <w:rPr>
-                <w:rFonts w:ascii="Courier New" w:hAnsi="Courier New" w:cs="Courier New"/>
                 <w:webHidden/>
               </w:rPr>
               <w:fldChar w:fldCharType="end"/>
@@ -676,10 +611,10 @@
               <w:tab w:val="right" w:leader="dot" w:pos="9350"/>
             </w:tabs>
             <w:rPr>
-              <w:rFonts w:ascii="Courier New" w:eastAsiaTheme="minorEastAsia" w:hAnsi="Courier New" w:cs="Courier New"/>
+              <w:rFonts w:eastAsiaTheme="minorEastAsia"/>
             </w:rPr>
           </w:pPr>
-          <w:hyperlink w:anchor="_Toc70985822" w:history="1">
+          <w:hyperlink w:anchor="_Toc76110408" w:history="1">
             <w:r>
               <w:rPr>
                 <w:rStyle w:val="Hyperlink"/>
@@ -690,48 +625,41 @@
             </w:r>
             <w:r>
               <w:rPr>
-                <w:rFonts w:ascii="Courier New" w:hAnsi="Courier New" w:cs="Courier New"/>
                 <w:webHidden/>
               </w:rPr>
               <w:tab/>
             </w:r>
             <w:r>
               <w:rPr>
-                <w:rFonts w:ascii="Courier New" w:hAnsi="Courier New" w:cs="Courier New"/>
                 <w:webHidden/>
               </w:rPr>
               <w:fldChar w:fldCharType="begin"/>
             </w:r>
             <w:r>
               <w:rPr>
-                <w:rFonts w:ascii="Courier New" w:hAnsi="Courier New" w:cs="Courier New"/>
                 <w:webHidden/>
               </w:rPr>
-              <w:instrText xml:space="preserve"> PAGEREF _Toc70985822 \h </w:instrText>
+              <w:instrText xml:space="preserve"> PAGEREF _Toc76110408 \h </w:instrText>
             </w:r>
             <w:r>
               <w:rPr>
-                <w:rFonts w:ascii="Courier New" w:hAnsi="Courier New" w:cs="Courier New"/>
                 <w:webHidden/>
               </w:rPr>
             </w:r>
             <w:r>
               <w:rPr>
-                <w:rFonts w:ascii="Courier New" w:hAnsi="Courier New" w:cs="Courier New"/>
                 <w:webHidden/>
               </w:rPr>
               <w:fldChar w:fldCharType="separate"/>
             </w:r>
             <w:r>
               <w:rPr>
-                <w:rFonts w:ascii="Courier New" w:hAnsi="Courier New" w:cs="Courier New"/>
                 <w:webHidden/>
               </w:rPr>
               <w:t>7</w:t>
             </w:r>
             <w:r>
               <w:rPr>
-                <w:rFonts w:ascii="Courier New" w:hAnsi="Courier New" w:cs="Courier New"/>
                 <w:webHidden/>
               </w:rPr>
               <w:fldChar w:fldCharType="end"/>
@@ -745,10 +673,10 @@
               <w:tab w:val="right" w:leader="dot" w:pos="9350"/>
             </w:tabs>
             <w:rPr>
-              <w:rFonts w:ascii="Courier New" w:eastAsiaTheme="minorEastAsia" w:hAnsi="Courier New" w:cs="Courier New"/>
+              <w:rFonts w:eastAsiaTheme="minorEastAsia"/>
             </w:rPr>
           </w:pPr>
-          <w:hyperlink w:anchor="_Toc70985823" w:history="1">
+          <w:hyperlink w:anchor="_Toc76110409" w:history="1">
             <w:r>
               <w:rPr>
                 <w:rStyle w:val="Hyperlink"/>
@@ -766,48 +694,41 @@
             </w:r>
             <w:r>
               <w:rPr>
-                <w:rFonts w:ascii="Courier New" w:hAnsi="Courier New" w:cs="Courier New"/>
                 <w:webHidden/>
               </w:rPr>
               <w:tab/>
             </w:r>
             <w:r>
               <w:rPr>
-                <w:rFonts w:ascii="Courier New" w:hAnsi="Courier New" w:cs="Courier New"/>
                 <w:webHidden/>
               </w:rPr>
               <w:fldChar w:fldCharType="begin"/>
             </w:r>
             <w:r>
               <w:rPr>
-                <w:rFonts w:ascii="Courier New" w:hAnsi="Courier New" w:cs="Courier New"/>
                 <w:webHidden/>
               </w:rPr>
-              <w:instrText xml:space="preserve"> PAGEREF _Toc70985823 \h </w:instrText>
+              <w:instrText xml:space="preserve"> PAGEREF _Toc76110409 \h </w:instrText>
             </w:r>
             <w:r>
               <w:rPr>
-                <w:rFonts w:ascii="Courier New" w:hAnsi="Courier New" w:cs="Courier New"/>
                 <w:webHidden/>
               </w:rPr>
             </w:r>
             <w:r>
               <w:rPr>
-                <w:rFonts w:ascii="Courier New" w:hAnsi="Courier New" w:cs="Courier New"/>
                 <w:webHidden/>
               </w:rPr>
               <w:fldChar w:fldCharType="separate"/>
             </w:r>
             <w:r>
               <w:rPr>
-                <w:rFonts w:ascii="Courier New" w:hAnsi="Courier New" w:cs="Courier New"/>
                 <w:webHidden/>
               </w:rPr>
               <w:t>13</w:t>
             </w:r>
             <w:r>
               <w:rPr>
-                <w:rFonts w:ascii="Courier New" w:hAnsi="Courier New" w:cs="Courier New"/>
                 <w:webHidden/>
               </w:rPr>
               <w:fldChar w:fldCharType="end"/>
@@ -822,76 +743,69 @@
               <w:tab w:val="right" w:leader="dot" w:pos="9350"/>
             </w:tabs>
             <w:rPr>
-              <w:rFonts w:ascii="Courier New" w:eastAsiaTheme="minorEastAsia" w:hAnsi="Courier New" w:cs="Courier New"/>
+              <w:rFonts w:eastAsiaTheme="minorEastAsia"/>
             </w:rPr>
           </w:pPr>
-          <w:hyperlink w:anchor="_Toc70985824" w:history="1">
+          <w:hyperlink w:anchor="_Toc76110410" w:history="1">
             <w:r>
               <w:rPr>
                 <w:rStyle w:val="Hyperlink"/>
-                <w:rFonts w:ascii="Courier New" w:hAnsi="Courier New" w:cs="Courier New"/>
+                <w:rFonts w:cs="Courier New"/>
                 <w:lang w:val="vi-VN"/>
               </w:rPr>
               <w:t>3</w:t>
             </w:r>
             <w:r>
               <w:rPr>
-                <w:rFonts w:ascii="Courier New" w:eastAsiaTheme="minorEastAsia" w:hAnsi="Courier New" w:cs="Courier New"/>
+                <w:rFonts w:eastAsiaTheme="minorEastAsia"/>
               </w:rPr>
               <w:tab/>
             </w:r>
             <w:r>
               <w:rPr>
                 <w:rStyle w:val="Hyperlink"/>
-                <w:rFonts w:ascii="Courier New" w:hAnsi="Courier New" w:cs="Courier New"/>
+                <w:rFonts w:cs="Courier New"/>
                 <w:lang w:val="vi-VN"/>
               </w:rPr>
               <w:t>Sử dụng @Component, @Repository, @Service và @Controller</w:t>
             </w:r>
             <w:r>
               <w:rPr>
-                <w:rFonts w:ascii="Courier New" w:hAnsi="Courier New" w:cs="Courier New"/>
                 <w:webHidden/>
               </w:rPr>
               <w:tab/>
             </w:r>
             <w:r>
               <w:rPr>
-                <w:rFonts w:ascii="Courier New" w:hAnsi="Courier New" w:cs="Courier New"/>
                 <w:webHidden/>
               </w:rPr>
               <w:fldChar w:fldCharType="begin"/>
             </w:r>
             <w:r>
               <w:rPr>
-                <w:rFonts w:ascii="Courier New" w:hAnsi="Courier New" w:cs="Courier New"/>
                 <w:webHidden/>
               </w:rPr>
-              <w:instrText xml:space="preserve"> PAGEREF _Toc70985824 \h </w:instrText>
+              <w:instrText xml:space="preserve"> PAGEREF _Toc76110410 \h </w:instrText>
             </w:r>
             <w:r>
               <w:rPr>
-                <w:rFonts w:ascii="Courier New" w:hAnsi="Courier New" w:cs="Courier New"/>
                 <w:webHidden/>
               </w:rPr>
             </w:r>
             <w:r>
               <w:rPr>
-                <w:rFonts w:ascii="Courier New" w:hAnsi="Courier New" w:cs="Courier New"/>
                 <w:webHidden/>
               </w:rPr>
               <w:fldChar w:fldCharType="separate"/>
             </w:r>
             <w:r>
               <w:rPr>
-                <w:rFonts w:ascii="Courier New" w:hAnsi="Courier New" w:cs="Courier New"/>
                 <w:webHidden/>
               </w:rPr>
               <w:t>14</w:t>
             </w:r>
             <w:r>
               <w:rPr>
-                <w:rFonts w:ascii="Courier New" w:hAnsi="Courier New" w:cs="Courier New"/>
                 <w:webHidden/>
               </w:rPr>
               <w:fldChar w:fldCharType="end"/>
@@ -906,76 +820,69 @@
               <w:tab w:val="right" w:leader="dot" w:pos="9350"/>
             </w:tabs>
             <w:rPr>
-              <w:rFonts w:ascii="Courier New" w:eastAsiaTheme="minorEastAsia" w:hAnsi="Courier New" w:cs="Courier New"/>
+              <w:rFonts w:eastAsiaTheme="minorEastAsia"/>
             </w:rPr>
           </w:pPr>
-          <w:hyperlink w:anchor="_Toc70985825" w:history="1">
+          <w:hyperlink w:anchor="_Toc76110411" w:history="1">
             <w:r>
               <w:rPr>
                 <w:rStyle w:val="Hyperlink"/>
-                <w:rFonts w:ascii="Courier New" w:hAnsi="Courier New" w:cs="Courier New"/>
+                <w:rFonts w:cs="Courier New"/>
                 <w:lang w:val="vi-VN"/>
               </w:rPr>
               <w:t>4</w:t>
             </w:r>
             <w:r>
               <w:rPr>
-                <w:rFonts w:ascii="Courier New" w:eastAsiaTheme="minorEastAsia" w:hAnsi="Courier New" w:cs="Courier New"/>
+                <w:rFonts w:eastAsiaTheme="minorEastAsia"/>
               </w:rPr>
               <w:tab/>
             </w:r>
             <w:r>
               <w:rPr>
                 <w:rStyle w:val="Hyperlink"/>
-                <w:rFonts w:ascii="Courier New" w:hAnsi="Courier New" w:cs="Courier New"/>
+                <w:rFonts w:cs="Courier New"/>
                 <w:lang w:val="vi-VN"/>
               </w:rPr>
               <w:t>Sự khác biệt giữa Component và bean</w:t>
             </w:r>
             <w:r>
               <w:rPr>
-                <w:rFonts w:ascii="Courier New" w:hAnsi="Courier New" w:cs="Courier New"/>
                 <w:webHidden/>
               </w:rPr>
               <w:tab/>
             </w:r>
             <w:r>
               <w:rPr>
-                <w:rFonts w:ascii="Courier New" w:hAnsi="Courier New" w:cs="Courier New"/>
                 <w:webHidden/>
               </w:rPr>
               <w:fldChar w:fldCharType="begin"/>
             </w:r>
             <w:r>
               <w:rPr>
-                <w:rFonts w:ascii="Courier New" w:hAnsi="Courier New" w:cs="Courier New"/>
                 <w:webHidden/>
               </w:rPr>
-              <w:instrText xml:space="preserve"> PAGEREF _Toc70985825 \h </w:instrText>
+              <w:instrText xml:space="preserve"> PAGEREF _Toc76110411 \h </w:instrText>
             </w:r>
             <w:r>
               <w:rPr>
-                <w:rFonts w:ascii="Courier New" w:hAnsi="Courier New" w:cs="Courier New"/>
                 <w:webHidden/>
               </w:rPr>
             </w:r>
             <w:r>
               <w:rPr>
-                <w:rFonts w:ascii="Courier New" w:hAnsi="Courier New" w:cs="Courier New"/>
                 <w:webHidden/>
               </w:rPr>
               <w:fldChar w:fldCharType="separate"/>
             </w:r>
             <w:r>
               <w:rPr>
-                <w:rFonts w:ascii="Courier New" w:hAnsi="Courier New" w:cs="Courier New"/>
                 <w:webHidden/>
               </w:rPr>
               <w:t>14</w:t>
             </w:r>
             <w:r>
               <w:rPr>
-                <w:rFonts w:ascii="Courier New" w:hAnsi="Courier New" w:cs="Courier New"/>
                 <w:webHidden/>
               </w:rPr>
               <w:fldChar w:fldCharType="end"/>
@@ -989,62 +896,116 @@
               <w:tab w:val="right" w:leader="dot" w:pos="9350"/>
             </w:tabs>
             <w:rPr>
-              <w:rFonts w:ascii="Courier New" w:eastAsiaTheme="minorEastAsia" w:hAnsi="Courier New" w:cs="Courier New"/>
+              <w:rFonts w:eastAsiaTheme="minorEastAsia"/>
             </w:rPr>
           </w:pPr>
-          <w:hyperlink w:anchor="_Toc70985826" w:history="1">
+          <w:hyperlink w:anchor="_Toc76110412" w:history="1">
             <w:r>
               <w:rPr>
                 <w:rStyle w:val="Hyperlink"/>
-                <w:rFonts w:ascii="Courier New" w:hAnsi="Courier New" w:cs="Courier New"/>
+                <w:lang w:val="vi-VN"/>
+              </w:rPr>
+              <w:t>5 Constructor working Autowired</w:t>
+            </w:r>
+            <w:r>
+              <w:rPr>
+                <w:webHidden/>
+              </w:rPr>
+              <w:tab/>
+            </w:r>
+            <w:r>
+              <w:rPr>
+                <w:webHidden/>
+              </w:rPr>
+              <w:fldChar w:fldCharType="begin"/>
+            </w:r>
+            <w:r>
+              <w:rPr>
+                <w:webHidden/>
+              </w:rPr>
+              <w:instrText xml:space="preserve"> PAGEREF _Toc76110412 \h </w:instrText>
+            </w:r>
+            <w:r>
+              <w:rPr>
+                <w:webHidden/>
+              </w:rPr>
+            </w:r>
+            <w:r>
+              <w:rPr>
+                <w:webHidden/>
+              </w:rPr>
+              <w:fldChar w:fldCharType="separate"/>
+            </w:r>
+            <w:r>
+              <w:rPr>
+                <w:webHidden/>
+              </w:rPr>
+              <w:t>15</w:t>
+            </w:r>
+            <w:r>
+              <w:rPr>
+                <w:webHidden/>
+              </w:rPr>
+              <w:fldChar w:fldCharType="end"/>
+            </w:r>
+          </w:hyperlink>
+        </w:p>
+        <w:p>
+          <w:pPr>
+            <w:pStyle w:val="TOC1"/>
+            <w:tabs>
+              <w:tab w:val="right" w:leader="dot" w:pos="9350"/>
+            </w:tabs>
+            <w:rPr>
+              <w:rFonts w:eastAsiaTheme="minorEastAsia"/>
+            </w:rPr>
+          </w:pPr>
+          <w:hyperlink w:anchor="_Toc76110413" w:history="1">
+            <w:r>
+              <w:rPr>
+                <w:rStyle w:val="Hyperlink"/>
+                <w:rFonts w:cs="Courier New"/>
                 <w:lang w:val="vi-VN"/>
               </w:rPr>
               <w:t>Refernce:</w:t>
             </w:r>
             <w:r>
               <w:rPr>
-                <w:rFonts w:ascii="Courier New" w:hAnsi="Courier New" w:cs="Courier New"/>
                 <w:webHidden/>
               </w:rPr>
               <w:tab/>
             </w:r>
             <w:r>
               <w:rPr>
-                <w:rFonts w:ascii="Courier New" w:hAnsi="Courier New" w:cs="Courier New"/>
                 <w:webHidden/>
               </w:rPr>
               <w:fldChar w:fldCharType="begin"/>
             </w:r>
             <w:r>
               <w:rPr>
-                <w:rFonts w:ascii="Courier New" w:hAnsi="Courier New" w:cs="Courier New"/>
                 <w:webHidden/>
               </w:rPr>
-              <w:instrText xml:space="preserve"> PAGEREF _Toc70985826 \h </w:instrText>
+              <w:instrText xml:space="preserve"> PAGEREF _Toc76110413 \h </w:instrText>
             </w:r>
             <w:r>
               <w:rPr>
-                <w:rFonts w:ascii="Courier New" w:hAnsi="Courier New" w:cs="Courier New"/>
                 <w:webHidden/>
               </w:rPr>
             </w:r>
             <w:r>
               <w:rPr>
-                <w:rFonts w:ascii="Courier New" w:hAnsi="Courier New" w:cs="Courier New"/>
                 <w:webHidden/>
               </w:rPr>
               <w:fldChar w:fldCharType="separate"/>
             </w:r>
             <w:r>
               <w:rPr>
-                <w:rFonts w:ascii="Courier New" w:hAnsi="Courier New" w:cs="Courier New"/>
                 <w:webHidden/>
               </w:rPr>
-              <w:t>14</w:t>
+              <w:t>15</w:t>
             </w:r>
             <w:r>
               <w:rPr>
-                <w:rFonts w:ascii="Courier New" w:hAnsi="Courier New" w:cs="Courier New"/>
                 <w:webHidden/>
               </w:rPr>
               <w:fldChar w:fldCharType="end"/>
@@ -1107,7 +1068,7 @@
           <w:szCs w:val="36"/>
         </w:rPr>
       </w:pPr>
-      <w:bookmarkStart w:id="0" w:name="_Toc70985815"/>
+      <w:bookmarkStart w:id="0" w:name="_Toc76110401"/>
       <w:r>
         <w:rPr>
           <w:rFonts w:cs="Courier New"/>
@@ -1216,17 +1177,7 @@
           <w:sz w:val="20"/>
           <w:szCs w:val="20"/>
         </w:rPr>
-        <w:t>No qualifying bean of type '</w:t>
-      </w:r>
-      <w:r>
-        <w:rPr>
-          <w:rFonts w:ascii="Courier New" w:hAnsi="Courier New" w:cs="Courier New"/>
-          <w:noProof w:val="0"/>
-          <w:color w:val="FF0000"/>
-          <w:sz w:val="20"/>
-          <w:szCs w:val="20"/>
-        </w:rPr>
-        <w:t>name</w:t>
+        <w:t>No qualifying bean of type 'name</w:t>
       </w:r>
       <w:r>
         <w:rPr>
@@ -1381,7 +1332,7 @@
           <w:lang w:val="vi-VN"/>
         </w:rPr>
       </w:pPr>
-      <w:bookmarkStart w:id="1" w:name="_Toc70985816"/>
+      <w:bookmarkStart w:id="1" w:name="_Toc76110402"/>
       <w:r>
         <w:rPr>
           <w:rFonts w:ascii="Courier New" w:hAnsi="Courier New" w:cs="Courier New"/>
@@ -2011,7 +1962,7 @@
           <w:lang w:val="vi-VN"/>
         </w:rPr>
       </w:pPr>
-      <w:bookmarkStart w:id="2" w:name="_Toc70985817"/>
+      <w:bookmarkStart w:id="2" w:name="_Toc76110403"/>
       <w:r>
         <w:rPr>
           <w:rFonts w:ascii="Courier New" w:hAnsi="Courier New" w:cs="Courier New"/>
@@ -7295,7 +7246,7 @@
           <w:lang w:val="vi-VN"/>
         </w:rPr>
       </w:pPr>
-      <w:bookmarkStart w:id="3" w:name="_Toc70985818"/>
+      <w:bookmarkStart w:id="3" w:name="_Toc76110404"/>
       <w:r>
         <w:rPr>
           <w:rFonts w:ascii="Courier New" w:hAnsi="Courier New" w:cs="Courier New"/>
@@ -11184,7 +11135,7 @@
           <w:lang w:val="vi-VN"/>
         </w:rPr>
       </w:pPr>
-      <w:bookmarkStart w:id="4" w:name="_Toc70985819"/>
+      <w:bookmarkStart w:id="4" w:name="_Toc76110405"/>
       <w:r>
         <w:rPr>
           <w:rFonts w:ascii="Courier New" w:hAnsi="Courier New" w:cs="Courier New"/>
@@ -12264,7 +12215,7 @@
           <w:lang w:val="vi-VN"/>
         </w:rPr>
       </w:pPr>
-      <w:bookmarkStart w:id="5" w:name="_Toc70985820"/>
+      <w:bookmarkStart w:id="5" w:name="_Toc76110406"/>
       <w:r>
         <w:rPr>
           <w:rFonts w:ascii="Courier New" w:hAnsi="Courier New" w:cs="Courier New"/>
@@ -16185,7 +16136,7 @@
           <w:lang w:val="vi-VN"/>
         </w:rPr>
       </w:pPr>
-      <w:bookmarkStart w:id="6" w:name="_Toc70985821"/>
+      <w:bookmarkStart w:id="6" w:name="_Toc76110407"/>
       <w:r>
         <w:rPr>
           <w:rFonts w:cs="Courier New"/>
@@ -16235,7 +16186,7 @@
           <w:lang w:val="vi-VN"/>
         </w:rPr>
       </w:pPr>
-      <w:bookmarkStart w:id="7" w:name="_Toc70985822"/>
+      <w:bookmarkStart w:id="7" w:name="_Toc76110408"/>
       <w:r>
         <w:rPr>
           <w:rFonts w:ascii="Courier New" w:hAnsi="Courier New" w:cs="Courier New"/>
@@ -27382,7 +27333,7 @@
           <w:rFonts w:ascii="Courier New" w:hAnsi="Courier New" w:cs="Courier New"/>
         </w:rPr>
       </w:pPr>
-      <w:bookmarkStart w:id="8" w:name="_Toc70985823"/>
+      <w:bookmarkStart w:id="8" w:name="_Toc76110409"/>
       <w:r>
         <w:rPr>
           <w:rFonts w:ascii="Courier New" w:hAnsi="Courier New" w:cs="Courier New"/>
@@ -31658,7 +31609,7 @@
           <w:lang w:val="vi-VN"/>
         </w:rPr>
       </w:pPr>
-      <w:bookmarkStart w:id="9" w:name="_Toc70985824"/>
+      <w:bookmarkStart w:id="9" w:name="_Toc76110410"/>
       <w:r>
         <w:rPr>
           <w:rFonts w:cs="Courier New"/>
@@ -31732,7 +31683,7 @@
           <w:lang w:val="vi-VN"/>
         </w:rPr>
       </w:pPr>
-      <w:bookmarkStart w:id="10" w:name="_Toc70985825"/>
+      <w:bookmarkStart w:id="10" w:name="_Toc76110411"/>
       <w:r>
         <w:rPr>
           <w:rFonts w:cs="Courier New"/>
@@ -31860,16 +31811,609 @@
           <w:lang w:val="vi-VN"/>
         </w:rPr>
       </w:pPr>
+      <w:r>
+        <w:rPr>
+          <w:rFonts w:ascii="Courier New" w:hAnsi="Courier New" w:cs="Courier New"/>
+          <w:lang w:val="vi-VN"/>
+        </w:rPr>
+        <w:br w:type="page"/>
+      </w:r>
     </w:p>
     <w:p>
       <w:pPr>
         <w:pStyle w:val="Heading1"/>
         <w:rPr>
+          <w:lang w:val="vi-VN"/>
+        </w:rPr>
+      </w:pPr>
+      <w:bookmarkStart w:id="11" w:name="_Toc76110412"/>
+      <w:r>
+        <w:rPr>
+          <w:lang w:val="vi-VN"/>
+        </w:rPr>
+        <w:lastRenderedPageBreak/>
+        <w:t xml:space="preserve">5 </w:t>
+      </w:r>
+      <w:r>
+        <w:rPr>
+          <w:lang w:val="vi-VN"/>
+        </w:rPr>
+        <w:t xml:space="preserve">Constructor </w:t>
+      </w:r>
+      <w:r>
+        <w:rPr>
+          <w:lang w:val="vi-VN"/>
+        </w:rPr>
+        <w:t>working</w:t>
+      </w:r>
+      <w:r>
+        <w:rPr>
+          <w:lang w:val="vi-VN"/>
+        </w:rPr>
+        <w:t xml:space="preserve"> Autowired</w:t>
+      </w:r>
+      <w:bookmarkEnd w:id="11"/>
+    </w:p>
+    <w:p>
+      <w:pPr>
+        <w:rPr>
+          <w:rFonts w:ascii="Courier New" w:hAnsi="Courier New" w:cs="Courier New"/>
+          <w:lang w:val="vi-VN"/>
+        </w:rPr>
+      </w:pPr>
+      <w:r>
+        <w:rPr>
+          <w:rFonts w:ascii="Courier New" w:hAnsi="Courier New" w:cs="Courier New"/>
+          <w:lang w:val="vi-VN"/>
+        </w:rPr>
+        <w:t>Khi run spring sẽ call constructor rồi mới call các autowired trong class.</w:t>
+      </w:r>
+    </w:p>
+    <w:p>
+      <w:pPr>
+        <w:rPr>
+          <w:rFonts w:ascii="Courier New" w:hAnsi="Courier New" w:cs="Courier New"/>
+          <w:lang w:val="vi-VN"/>
+        </w:rPr>
+      </w:pPr>
+      <w:r>
+        <w:rPr>
+          <w:rFonts w:ascii="Courier New" w:hAnsi="Courier New" w:cs="Courier New"/>
+        </w:rPr>
+        <w:t>Đăng</w:t>
+      </w:r>
+      <w:r>
+        <w:rPr>
+          <w:rFonts w:ascii="Courier New" w:hAnsi="Courier New" w:cs="Courier New"/>
+          <w:lang w:val="vi-VN"/>
+        </w:rPr>
+        <w:t xml:space="preserve"> kí là bean trong spring container :</w:t>
+      </w:r>
+    </w:p>
+    <w:p>
+      <w:pPr>
+        <w:rPr>
+          <w:rFonts w:ascii="Courier New" w:hAnsi="Courier New" w:cs="Courier New"/>
+          <w:lang w:val="vi-VN"/>
+        </w:rPr>
+      </w:pPr>
+      <w:r>
+        <w:rPr>
+          <w:rFonts w:ascii="Courier New" w:hAnsi="Courier New" w:cs="Courier New"/>
+          <w:lang w:val="vi-VN"/>
+        </w:rPr>
+        <w:t>Dùng @Component ...</w:t>
+      </w:r>
+    </w:p>
+    <w:p>
+      <w:pPr>
+        <w:rPr>
+          <w:rFonts w:ascii="Courier New" w:hAnsi="Courier New" w:cs="Courier New"/>
+          <w:lang w:val="vi-VN"/>
+        </w:rPr>
+      </w:pPr>
+      <w:r>
+        <w:rPr>
+          <w:rFonts w:ascii="Courier New" w:hAnsi="Courier New" w:cs="Courier New"/>
+          <w:lang w:val="vi-VN"/>
+        </w:rPr>
+        <w:t>Call constructor autowired -&gt; constructor non argument -&gt; constructor argument.</w:t>
+      </w:r>
+    </w:p>
+    <w:p>
+      <w:pPr>
+        <w:rPr>
+          <w:rFonts w:ascii="Courier New" w:hAnsi="Courier New" w:cs="Courier New"/>
+          <w:lang w:val="vi-VN"/>
+        </w:rPr>
+      </w:pPr>
+      <w:r>
+        <w:rPr>
+          <w:rFonts w:ascii="Courier New" w:hAnsi="Courier New" w:cs="Courier New"/>
+          <w:lang w:val="vi-VN"/>
+        </w:rPr>
+        <w:t xml:space="preserve">+ </w:t>
+      </w:r>
+      <w:r>
+        <w:rPr>
+          <w:rFonts w:ascii="Courier New" w:hAnsi="Courier New" w:cs="Courier New"/>
+          <w:lang w:val="vi-VN"/>
+        </w:rPr>
+        <w:t>Trường hợp không có constructor đánh dấu là autowired</w:t>
+      </w:r>
+    </w:p>
+    <w:p>
+      <w:pPr>
+        <w:pStyle w:val="ListParagraph"/>
+        <w:numPr>
+          <w:ilvl w:val="0"/>
+          <w:numId w:val="4"/>
+        </w:numPr>
+        <w:rPr>
+          <w:rFonts w:ascii="Courier New" w:hAnsi="Courier New" w:cs="Courier New"/>
+          <w:lang w:val="vi-VN"/>
+        </w:rPr>
+      </w:pPr>
+      <w:r>
+        <w:rPr>
+          <w:rFonts w:ascii="Courier New" w:hAnsi="Courier New" w:cs="Courier New"/>
+          <w:lang w:val="vi-VN"/>
+        </w:rPr>
+        <w:t>Tìm constructor() non argument</w:t>
+      </w:r>
+      <w:r>
+        <w:rPr>
+          <w:rFonts w:ascii="Courier New" w:hAnsi="Courier New" w:cs="Courier New"/>
+          <w:lang w:val="vi-VN"/>
+        </w:rPr>
+        <w:t xml:space="preserve"> nếu không thấy</w:t>
+      </w:r>
+      <w:r>
+        <w:rPr>
+          <w:rFonts w:ascii="Courier New" w:hAnsi="Courier New" w:cs="Courier New"/>
+          <w:lang w:val="vi-VN"/>
+        </w:rPr>
+        <w:t>, sẽ tìm contructor(arugment...) lưu ý ở đây chỉ có 1 constructor(argu ...) nếu có 2 sẽ xuất hiện error</w:t>
+      </w:r>
+      <w:r>
+        <w:rPr>
+          <w:rFonts w:ascii="Courier New" w:hAnsi="Courier New" w:cs="Courier New"/>
+          <w:lang w:val="vi-VN"/>
+        </w:rPr>
+        <w:t xml:space="preserve"> </w:t>
+      </w:r>
+      <w:r>
+        <w:rPr>
+          <w:rFonts w:ascii="Courier New" w:hAnsi="Courier New" w:cs="Courier New"/>
+          <w:lang w:val="vi-VN"/>
+        </w:rPr>
+        <w:t>BeanCreationException</w:t>
+      </w:r>
+      <w:r>
+        <w:rPr>
+          <w:rFonts w:ascii="Courier New" w:hAnsi="Courier New" w:cs="Courier New"/>
+          <w:lang w:val="vi-VN"/>
+        </w:rPr>
+        <w:t xml:space="preserve"> , và các arguemnt phải bean nếu ko sẽ lỗi </w:t>
+      </w:r>
+      <w:r>
+        <w:rPr>
+          <w:rFonts w:ascii="Courier New" w:hAnsi="Courier New" w:cs="Courier New"/>
+          <w:lang w:val="vi-VN"/>
+        </w:rPr>
+        <w:t xml:space="preserve">No qualifying </w:t>
+      </w:r>
+      <w:r>
+        <w:rPr>
+          <w:rFonts w:ascii="Courier New" w:hAnsi="Courier New" w:cs="Courier New"/>
+          <w:lang w:val="vi-VN"/>
+        </w:rPr>
+        <w:t>bean.</w:t>
+      </w:r>
+    </w:p>
+    <w:p>
+      <w:pPr>
+        <w:rPr>
+          <w:rFonts w:ascii="Courier New" w:hAnsi="Courier New" w:cs="Courier New"/>
+          <w:lang w:val="vi-VN"/>
+        </w:rPr>
+      </w:pPr>
+    </w:p>
+    <w:p>
+      <w:pPr>
+        <w:rPr>
+          <w:rFonts w:ascii="Courier New" w:hAnsi="Courier New" w:cs="Courier New"/>
+          <w:lang w:val="vi-VN"/>
+        </w:rPr>
+      </w:pPr>
+      <w:r>
+        <w:rPr>
+          <w:rFonts w:ascii="Courier New" w:hAnsi="Courier New" w:cs="Courier New"/>
+          <w:lang w:val="vi-VN"/>
+        </w:rPr>
+        <w:t xml:space="preserve">+ </w:t>
+      </w:r>
+      <w:r>
+        <w:rPr>
+          <w:rFonts w:ascii="Courier New" w:hAnsi="Courier New" w:cs="Courier New"/>
+          <w:lang w:val="vi-VN"/>
+        </w:rPr>
+        <w:t>Trường hợp constructor là 1 autowired</w:t>
+      </w:r>
+    </w:p>
+    <w:p>
+      <w:pPr>
+        <w:pStyle w:val="ListParagraph"/>
+        <w:numPr>
+          <w:ilvl w:val="0"/>
+          <w:numId w:val="4"/>
+        </w:numPr>
+        <w:rPr>
+          <w:rFonts w:ascii="Courier New" w:hAnsi="Courier New" w:cs="Courier New"/>
+          <w:lang w:val="vi-VN"/>
+        </w:rPr>
+      </w:pPr>
+      <w:r>
+        <w:rPr>
+          <w:rFonts w:ascii="Courier New" w:hAnsi="Courier New" w:cs="Courier New"/>
+          <w:lang w:val="vi-VN"/>
+        </w:rPr>
+        <w:t xml:space="preserve">Nó sẽ được </w:t>
+      </w:r>
+      <w:r>
+        <w:rPr>
+          <w:rFonts w:ascii="Courier New" w:hAnsi="Courier New" w:cs="Courier New"/>
+          <w:lang w:val="vi-VN"/>
+        </w:rPr>
+        <w:t>call thay vì call các constructor non autowire, nếu có 2 constructor autowired sẽ báo lỗi</w:t>
+      </w:r>
+      <w:r>
+        <w:rPr>
+          <w:rFonts w:ascii="Courier New" w:hAnsi="Courier New" w:cs="Courier New"/>
+          <w:lang w:val="vi-VN"/>
+        </w:rPr>
+        <w:t xml:space="preserve"> </w:t>
+      </w:r>
+      <w:r>
+        <w:rPr>
+          <w:rFonts w:ascii="Courier New" w:hAnsi="Courier New" w:cs="Courier New"/>
+          <w:lang w:val="vi-VN"/>
+        </w:rPr>
+        <w:t>BeanCreationException</w:t>
+      </w:r>
+      <w:r>
+        <w:rPr>
+          <w:rFonts w:ascii="Courier New" w:hAnsi="Courier New" w:cs="Courier New"/>
+          <w:lang w:val="vi-VN"/>
+        </w:rPr>
+        <w:t>.</w:t>
+      </w:r>
+    </w:p>
+    <w:p>
+      <w:pPr>
+        <w:rPr>
+          <w:rFonts w:ascii="Courier New" w:hAnsi="Courier New" w:cs="Courier New"/>
+          <w:lang w:val="vi-VN"/>
+        </w:rPr>
+      </w:pPr>
+    </w:p>
+    <w:p>
+      <w:pPr>
+        <w:rPr>
+          <w:rFonts w:ascii="Courier New" w:hAnsi="Courier New" w:cs="Courier New"/>
+        </w:rPr>
+      </w:pPr>
+      <w:r>
+        <w:rPr>
+          <w:rFonts w:ascii="Courier New" w:hAnsi="Courier New" w:cs="Courier New"/>
+          <w:lang w:val="vi-VN"/>
+        </w:rPr>
+        <w:t xml:space="preserve">Dùng @Bean trong file </w:t>
+      </w:r>
+      <w:r>
+        <w:rPr>
+          <w:rFonts w:ascii="Courier New" w:hAnsi="Courier New" w:cs="Courier New"/>
+          <w:lang w:val="vi-VN"/>
+        </w:rPr>
+        <w:t>@C</w:t>
+      </w:r>
+      <w:r>
+        <w:rPr>
+          <w:rFonts w:ascii="Courier New" w:hAnsi="Courier New" w:cs="Courier New"/>
+        </w:rPr>
+        <w:t>onfiguration</w:t>
+      </w:r>
+    </w:p>
+    <w:p>
+      <w:pPr>
+        <w:rPr>
+          <w:rFonts w:ascii="Courier New" w:hAnsi="Courier New" w:cs="Courier New"/>
+          <w:lang w:val="vi-VN"/>
+        </w:rPr>
+      </w:pPr>
+      <w:r>
+        <w:rPr>
+          <w:rFonts w:ascii="Courier New" w:hAnsi="Courier New" w:cs="Courier New"/>
+        </w:rPr>
+        <w:t>Ta phải</w:t>
+      </w:r>
+      <w:r>
+        <w:rPr>
+          <w:rFonts w:ascii="Courier New" w:hAnsi="Courier New" w:cs="Courier New"/>
+          <w:lang w:val="vi-VN"/>
+        </w:rPr>
+        <w:t xml:space="preserve"> tự định nghĩa nó sử dụng constructor nào</w:t>
+      </w:r>
+    </w:p>
+    <w:p>
+      <w:pPr>
+        <w:shd w:val="clear" w:color="auto" w:fill="2B2B2B"/>
+        <w:tabs>
+          <w:tab w:val="left" w:pos="916"/>
+          <w:tab w:val="left" w:pos="1832"/>
+          <w:tab w:val="left" w:pos="2748"/>
+          <w:tab w:val="left" w:pos="3664"/>
+          <w:tab w:val="left" w:pos="4580"/>
+          <w:tab w:val="left" w:pos="5496"/>
+          <w:tab w:val="left" w:pos="6412"/>
+          <w:tab w:val="left" w:pos="7328"/>
+          <w:tab w:val="left" w:pos="8244"/>
+          <w:tab w:val="left" w:pos="9160"/>
+          <w:tab w:val="left" w:pos="10076"/>
+          <w:tab w:val="left" w:pos="10992"/>
+          <w:tab w:val="left" w:pos="11908"/>
+          <w:tab w:val="left" w:pos="12824"/>
+          <w:tab w:val="left" w:pos="13740"/>
+          <w:tab w:val="left" w:pos="14656"/>
+        </w:tabs>
+        <w:spacing w:after="0" w:line="240" w:lineRule="auto"/>
+        <w:rPr>
+          <w:rFonts w:ascii="Courier New" w:eastAsia="Times New Roman" w:hAnsi="Courier New" w:cs="Courier New"/>
+          <w:noProof w:val="0"/>
+          <w:color w:val="A9B7C6"/>
+          <w:sz w:val="18"/>
+          <w:szCs w:val="18"/>
+        </w:rPr>
+      </w:pPr>
+      <w:r>
+        <w:rPr>
+          <w:rFonts w:ascii="Courier New" w:eastAsia="Times New Roman" w:hAnsi="Courier New" w:cs="Courier New"/>
+          <w:noProof w:val="0"/>
+          <w:color w:val="BBB529"/>
+          <w:sz w:val="18"/>
+          <w:szCs w:val="18"/>
+        </w:rPr>
+        <w:t>@Bean</w:t>
+      </w:r>
+      <w:r>
+        <w:rPr>
+          <w:rFonts w:ascii="Courier New" w:eastAsia="Times New Roman" w:hAnsi="Courier New" w:cs="Courier New"/>
+          <w:noProof w:val="0"/>
+          <w:color w:val="BBB529"/>
+          <w:sz w:val="18"/>
+          <w:szCs w:val="18"/>
+        </w:rPr>
+        <w:br/>
+      </w:r>
+      <w:proofErr w:type="spellStart"/>
+      <w:r>
+        <w:rPr>
+          <w:rFonts w:ascii="Courier New" w:eastAsia="Times New Roman" w:hAnsi="Courier New" w:cs="Courier New"/>
+          <w:noProof w:val="0"/>
+          <w:color w:val="A9B7C6"/>
+          <w:sz w:val="18"/>
+          <w:szCs w:val="18"/>
+        </w:rPr>
+        <w:t>StudentPOJO</w:t>
+      </w:r>
+      <w:proofErr w:type="spellEnd"/>
+      <w:r>
+        <w:rPr>
+          <w:rFonts w:ascii="Courier New" w:eastAsia="Times New Roman" w:hAnsi="Courier New" w:cs="Courier New"/>
+          <w:noProof w:val="0"/>
+          <w:color w:val="A9B7C6"/>
+          <w:sz w:val="18"/>
+          <w:szCs w:val="18"/>
+        </w:rPr>
+        <w:t xml:space="preserve"> </w:t>
+      </w:r>
+      <w:proofErr w:type="spellStart"/>
+      <w:proofErr w:type="gramStart"/>
+      <w:r>
+        <w:rPr>
+          <w:rFonts w:ascii="Courier New" w:eastAsia="Times New Roman" w:hAnsi="Courier New" w:cs="Courier New"/>
+          <w:noProof w:val="0"/>
+          <w:color w:val="FFC66D"/>
+          <w:sz w:val="18"/>
+          <w:szCs w:val="18"/>
+        </w:rPr>
+        <w:t>getObjectStudentPOJOByBean</w:t>
+      </w:r>
+      <w:proofErr w:type="spellEnd"/>
+      <w:r>
+        <w:rPr>
+          <w:rFonts w:ascii="Courier New" w:eastAsia="Times New Roman" w:hAnsi="Courier New" w:cs="Courier New"/>
+          <w:noProof w:val="0"/>
+          <w:color w:val="A9B7C6"/>
+          <w:sz w:val="18"/>
+          <w:szCs w:val="18"/>
+        </w:rPr>
+        <w:t>(</w:t>
+      </w:r>
+      <w:proofErr w:type="gramEnd"/>
+      <w:r>
+        <w:rPr>
+          <w:rFonts w:ascii="Courier New" w:eastAsia="Times New Roman" w:hAnsi="Courier New" w:cs="Courier New"/>
+          <w:noProof w:val="0"/>
+          <w:color w:val="A9B7C6"/>
+          <w:sz w:val="18"/>
+          <w:szCs w:val="18"/>
+        </w:rPr>
+        <w:t>) {</w:t>
+      </w:r>
+      <w:r>
+        <w:rPr>
+          <w:rFonts w:ascii="Courier New" w:eastAsia="Times New Roman" w:hAnsi="Courier New" w:cs="Courier New"/>
+          <w:noProof w:val="0"/>
+          <w:color w:val="A9B7C6"/>
+          <w:sz w:val="18"/>
+          <w:szCs w:val="18"/>
+        </w:rPr>
+        <w:br/>
+        <w:t xml:space="preserve">   </w:t>
+      </w:r>
+      <w:r>
+        <w:rPr>
+          <w:rFonts w:ascii="Courier New" w:eastAsia="Times New Roman" w:hAnsi="Courier New" w:cs="Courier New"/>
+          <w:noProof w:val="0"/>
+          <w:color w:val="CC7832"/>
+          <w:sz w:val="18"/>
+          <w:szCs w:val="18"/>
+        </w:rPr>
+        <w:t xml:space="preserve">return new </w:t>
+      </w:r>
+      <w:proofErr w:type="spellStart"/>
+      <w:r>
+        <w:rPr>
+          <w:rFonts w:ascii="Courier New" w:eastAsia="Times New Roman" w:hAnsi="Courier New" w:cs="Courier New"/>
+          <w:noProof w:val="0"/>
+          <w:color w:val="A9B7C6"/>
+          <w:sz w:val="18"/>
+          <w:szCs w:val="18"/>
+        </w:rPr>
+        <w:t>StudentPOJO</w:t>
+      </w:r>
+      <w:proofErr w:type="spellEnd"/>
+      <w:r>
+        <w:rPr>
+          <w:rFonts w:ascii="Courier New" w:eastAsia="Times New Roman" w:hAnsi="Courier New" w:cs="Courier New"/>
+          <w:noProof w:val="0"/>
+          <w:color w:val="A9B7C6"/>
+          <w:sz w:val="18"/>
+          <w:szCs w:val="18"/>
+        </w:rPr>
+        <w:t>(</w:t>
+      </w:r>
+      <w:r>
+        <w:rPr>
+          <w:rFonts w:ascii="Courier New" w:eastAsia="Times New Roman" w:hAnsi="Courier New" w:cs="Courier New"/>
+          <w:noProof w:val="0"/>
+          <w:color w:val="6A8759"/>
+          <w:sz w:val="18"/>
+          <w:szCs w:val="18"/>
+        </w:rPr>
+        <w:t>" bean-StudentPOJO"</w:t>
+      </w:r>
+      <w:r>
+        <w:rPr>
+          <w:rFonts w:ascii="Courier New" w:eastAsia="Times New Roman" w:hAnsi="Courier New" w:cs="Courier New"/>
+          <w:noProof w:val="0"/>
+          <w:color w:val="CC7832"/>
+          <w:sz w:val="18"/>
+          <w:szCs w:val="18"/>
+        </w:rPr>
+        <w:t>,</w:t>
+      </w:r>
+      <w:r>
+        <w:rPr>
+          <w:rFonts w:ascii="Courier New" w:eastAsia="Times New Roman" w:hAnsi="Courier New" w:cs="Courier New"/>
+          <w:noProof w:val="0"/>
+          <w:color w:val="6897BB"/>
+          <w:sz w:val="18"/>
+          <w:szCs w:val="18"/>
+        </w:rPr>
+        <w:t>11111</w:t>
+      </w:r>
+      <w:r>
+        <w:rPr>
+          <w:rFonts w:ascii="Courier New" w:eastAsia="Times New Roman" w:hAnsi="Courier New" w:cs="Courier New"/>
+          <w:noProof w:val="0"/>
+          <w:color w:val="A9B7C6"/>
+          <w:sz w:val="18"/>
+          <w:szCs w:val="18"/>
+        </w:rPr>
+        <w:t>)</w:t>
+      </w:r>
+      <w:r>
+        <w:rPr>
+          <w:rFonts w:ascii="Courier New" w:eastAsia="Times New Roman" w:hAnsi="Courier New" w:cs="Courier New"/>
+          <w:noProof w:val="0"/>
+          <w:color w:val="CC7832"/>
+          <w:sz w:val="18"/>
+          <w:szCs w:val="18"/>
+        </w:rPr>
+        <w:t>;</w:t>
+      </w:r>
+      <w:r>
+        <w:rPr>
+          <w:rFonts w:ascii="Courier New" w:eastAsia="Times New Roman" w:hAnsi="Courier New" w:cs="Courier New"/>
+          <w:noProof w:val="0"/>
+          <w:color w:val="CC7832"/>
+          <w:sz w:val="18"/>
+          <w:szCs w:val="18"/>
+        </w:rPr>
+        <w:br/>
+      </w:r>
+      <w:r>
+        <w:rPr>
+          <w:rFonts w:ascii="Courier New" w:eastAsia="Times New Roman" w:hAnsi="Courier New" w:cs="Courier New"/>
+          <w:noProof w:val="0"/>
+          <w:color w:val="A9B7C6"/>
+          <w:sz w:val="18"/>
+          <w:szCs w:val="18"/>
+        </w:rPr>
+        <w:t>}</w:t>
+      </w:r>
+    </w:p>
+    <w:p>
+      <w:pPr>
+        <w:rPr>
+          <w:rFonts w:ascii="Courier New" w:hAnsi="Courier New" w:cs="Courier New"/>
+          <w:lang w:val="vi-VN"/>
+        </w:rPr>
+      </w:pPr>
+    </w:p>
+    <w:p>
+      <w:pPr>
+        <w:rPr>
+          <w:rFonts w:ascii="Courier New" w:hAnsi="Courier New" w:cs="Courier New"/>
+          <w:lang w:val="vi-VN"/>
+        </w:rPr>
+      </w:pPr>
+    </w:p>
+    <w:p>
+      <w:pPr>
+        <w:rPr>
+          <w:rFonts w:ascii="Courier New" w:hAnsi="Courier New" w:cs="Courier New"/>
+          <w:lang w:val="vi-VN"/>
+        </w:rPr>
+      </w:pPr>
+    </w:p>
+    <w:p>
+      <w:pPr>
+        <w:rPr>
+          <w:rFonts w:ascii="Courier New" w:hAnsi="Courier New" w:cs="Courier New"/>
+          <w:lang w:val="vi-VN"/>
+        </w:rPr>
+      </w:pPr>
+    </w:p>
+    <w:p>
+      <w:pPr>
+        <w:rPr>
+          <w:rFonts w:ascii="Courier New" w:hAnsi="Courier New" w:cs="Courier New"/>
+          <w:lang w:val="vi-VN"/>
+        </w:rPr>
+      </w:pPr>
+    </w:p>
+    <w:p>
+      <w:pPr>
+        <w:pStyle w:val="Heading1"/>
+        <w:rPr>
           <w:rFonts w:cs="Courier New"/>
           <w:lang w:val="vi-VN"/>
         </w:rPr>
       </w:pPr>
-      <w:bookmarkStart w:id="11" w:name="_Toc70985826"/>
+      <w:bookmarkStart w:id="12" w:name="_Toc76110413"/>
       <w:r>
         <w:rPr>
           <w:rFonts w:cs="Courier New"/>
@@ -31877,7 +32421,7 @@
         </w:rPr>
         <w:t>Refernce:</w:t>
       </w:r>
-      <w:bookmarkEnd w:id="11"/>
+      <w:bookmarkEnd w:id="12"/>
       <w:r>
         <w:rPr>
           <w:rFonts w:cs="Courier New"/>
@@ -31898,7 +32442,6 @@
           <w:rFonts w:ascii="Courier New" w:hAnsi="Courier New" w:cs="Courier New"/>
           <w:lang w:val="vi-VN"/>
         </w:rPr>
-        <w:lastRenderedPageBreak/>
         <w:t>https://howtodoinjava.com/</w:t>
       </w:r>
     </w:p>
@@ -31923,6 +32466,118 @@
 <file path=word/numbering.xml><?xml version="1.0" encoding="utf-8"?>
 <w:numbering xmlns:wpc="http://schemas.microsoft.com/office/word/2010/wordprocessingCanvas" xmlns:cx="http://schemas.microsoft.com/office/drawing/2014/chartex" xmlns:cx1="http://schemas.microsoft.com/office/drawing/2015/9/8/chartex" xmlns:cx2="http://schemas.microsoft.com/office/drawing/2015/10/21/chartex" xmlns:cx3="http://schemas.microsoft.com/office/drawing/2016/5/9/chartex" xmlns:cx4="http://schemas.microsoft.com/office/drawing/2016/5/10/chartex" xmlns:cx5="http://schemas.microsoft.com/office/drawing/2016/5/11/chartex" xmlns:cx6="http://schemas.microsoft.com/office/drawing/2016/5/12/chartex" xmlns:cx7="http://schemas.microsoft.com/office/drawing/2016/5/13/chartex" xmlns:cx8="http://schemas.microsoft.com/office/drawing/2016/5/14/chartex" xmlns:mc="http://schemas.openxmlformats.org/markup-compatibility/2006" xmlns:aink="http://schemas.microsoft.com/office/drawing/2016/ink" xmlns:am3d="http://schemas.microsoft.com/office/drawing/2017/model3d" xmlns:o="urn:schemas-microsoft-com:office:office" xmlns:r="http://schemas.openxmlformats.org/officeDocument/2006/relationships" xmlns:m="http://schemas.openxmlformats.org/officeDocument/2006/math" xmlns:v="urn:schemas-microsoft-com:vml" xmlns:wp14="http://schemas.microsoft.com/office/word/2010/wordprocessingDrawing" xmlns:wp="http://schemas.openxmlformats.org/drawingml/2006/wordprocessingDrawing" xmlns:w10="urn:schemas-microsoft-com:office:word" xmlns:w="http://schemas.openxmlformats.org/wordprocessingml/2006/main" xmlns:w14="http://schemas.microsoft.com/office/word/2010/wordml" xmlns:w15="http://schemas.microsoft.com/office/word/2012/wordml" xmlns:w16cex="http://schemas.microsoft.com/office/word/2018/wordml/cex" xmlns:w16cid="http://schemas.microsoft.com/office/word/2016/wordml/cid" xmlns:w16="http://schemas.microsoft.com/office/word/2018/wordml" xmlns:w16sdtdh="http://schemas.microsoft.com/office/word/2020/wordml/sdtdatahash" xmlns:w16se="http://schemas.microsoft.com/office/word/2015/wordml/symex" xmlns:wpg="http://schemas.microsoft.com/office/word/2010/wordprocessingGroup" xmlns:wpi="http://schemas.microsoft.com/office/word/2010/wordprocessingInk" xmlns:wne="http://schemas.microsoft.com/office/word/2006/wordml" xmlns:wps="http://schemas.microsoft.com/office/word/2010/wordprocessingShape" mc:Ignorable="w14 w15 w16se w16cid w16 w16cex w16sdtdh wp14">
   <w:abstractNum w:abstractNumId="0" w15:restartNumberingAfterBreak="0">
+    <w:nsid w:val="4E711B9F"/>
+    <w:multiLevelType w:val="hybridMultilevel"/>
+    <w:tmpl w:val="E92497A6"/>
+    <w:lvl w:ilvl="0" w:tplc="CBA89D24">
+      <w:numFmt w:val="bullet"/>
+      <w:lvlText w:val="-"/>
+      <w:lvlJc w:val="left"/>
+      <w:pPr>
+        <w:ind w:left="720" w:hanging="360"/>
+      </w:pPr>
+      <w:rPr>
+        <w:rFonts w:ascii="Courier New" w:eastAsiaTheme="minorHAnsi" w:hAnsi="Courier New" w:cs="Courier New" w:hint="default"/>
+      </w:rPr>
+    </w:lvl>
+    <w:lvl w:ilvl="1" w:tplc="04090003" w:tentative="1">
+      <w:start w:val="1"/>
+      <w:numFmt w:val="bullet"/>
+      <w:lvlText w:val="o"/>
+      <w:lvlJc w:val="left"/>
+      <w:pPr>
+        <w:ind w:left="1440" w:hanging="360"/>
+      </w:pPr>
+      <w:rPr>
+        <w:rFonts w:ascii="Courier New" w:hAnsi="Courier New" w:cs="Courier New" w:hint="default"/>
+      </w:rPr>
+    </w:lvl>
+    <w:lvl w:ilvl="2" w:tplc="04090005" w:tentative="1">
+      <w:start w:val="1"/>
+      <w:numFmt w:val="bullet"/>
+      <w:lvlText w:val=""/>
+      <w:lvlJc w:val="left"/>
+      <w:pPr>
+        <w:ind w:left="2160" w:hanging="360"/>
+      </w:pPr>
+      <w:rPr>
+        <w:rFonts w:ascii="Wingdings" w:hAnsi="Wingdings" w:hint="default"/>
+      </w:rPr>
+    </w:lvl>
+    <w:lvl w:ilvl="3" w:tplc="04090001" w:tentative="1">
+      <w:start w:val="1"/>
+      <w:numFmt w:val="bullet"/>
+      <w:lvlText w:val=""/>
+      <w:lvlJc w:val="left"/>
+      <w:pPr>
+        <w:ind w:left="2880" w:hanging="360"/>
+      </w:pPr>
+      <w:rPr>
+        <w:rFonts w:ascii="Symbol" w:hAnsi="Symbol" w:hint="default"/>
+      </w:rPr>
+    </w:lvl>
+    <w:lvl w:ilvl="4" w:tplc="04090003" w:tentative="1">
+      <w:start w:val="1"/>
+      <w:numFmt w:val="bullet"/>
+      <w:lvlText w:val="o"/>
+      <w:lvlJc w:val="left"/>
+      <w:pPr>
+        <w:ind w:left="3600" w:hanging="360"/>
+      </w:pPr>
+      <w:rPr>
+        <w:rFonts w:ascii="Courier New" w:hAnsi="Courier New" w:cs="Courier New" w:hint="default"/>
+      </w:rPr>
+    </w:lvl>
+    <w:lvl w:ilvl="5" w:tplc="04090005" w:tentative="1">
+      <w:start w:val="1"/>
+      <w:numFmt w:val="bullet"/>
+      <w:lvlText w:val=""/>
+      <w:lvlJc w:val="left"/>
+      <w:pPr>
+        <w:ind w:left="4320" w:hanging="360"/>
+      </w:pPr>
+      <w:rPr>
+        <w:rFonts w:ascii="Wingdings" w:hAnsi="Wingdings" w:hint="default"/>
+      </w:rPr>
+    </w:lvl>
+    <w:lvl w:ilvl="6" w:tplc="04090001" w:tentative="1">
+      <w:start w:val="1"/>
+      <w:numFmt w:val="bullet"/>
+      <w:lvlText w:val=""/>
+      <w:lvlJc w:val="left"/>
+      <w:pPr>
+        <w:ind w:left="5040" w:hanging="360"/>
+      </w:pPr>
+      <w:rPr>
+        <w:rFonts w:ascii="Symbol" w:hAnsi="Symbol" w:hint="default"/>
+      </w:rPr>
+    </w:lvl>
+    <w:lvl w:ilvl="7" w:tplc="04090003" w:tentative="1">
+      <w:start w:val="1"/>
+      <w:numFmt w:val="bullet"/>
+      <w:lvlText w:val="o"/>
+      <w:lvlJc w:val="left"/>
+      <w:pPr>
+        <w:ind w:left="5760" w:hanging="360"/>
+      </w:pPr>
+      <w:rPr>
+        <w:rFonts w:ascii="Courier New" w:hAnsi="Courier New" w:cs="Courier New" w:hint="default"/>
+      </w:rPr>
+    </w:lvl>
+    <w:lvl w:ilvl="8" w:tplc="04090005" w:tentative="1">
+      <w:start w:val="1"/>
+      <w:numFmt w:val="bullet"/>
+      <w:lvlText w:val=""/>
+      <w:lvlJc w:val="left"/>
+      <w:pPr>
+        <w:ind w:left="6480" w:hanging="360"/>
+      </w:pPr>
+      <w:rPr>
+        <w:rFonts w:ascii="Wingdings" w:hAnsi="Wingdings" w:hint="default"/>
+      </w:rPr>
+    </w:lvl>
+  </w:abstractNum>
+  <w:abstractNum w:abstractNumId="1" w15:restartNumberingAfterBreak="0">
     <w:nsid w:val="546B4F97"/>
     <w:multiLevelType w:val="multilevel"/>
     <w:tmpl w:val="3B8CC7FC"/>
@@ -32035,7 +32690,7 @@
       </w:rPr>
     </w:lvl>
   </w:abstractNum>
-  <w:abstractNum w:abstractNumId="1" w15:restartNumberingAfterBreak="0">
+  <w:abstractNum w:abstractNumId="2" w15:restartNumberingAfterBreak="0">
     <w:nsid w:val="611524DC"/>
     <w:multiLevelType w:val="multilevel"/>
     <w:tmpl w:val="B30415B0"/>
@@ -32148,7 +32803,7 @@
       </w:rPr>
     </w:lvl>
   </w:abstractNum>
-  <w:abstractNum w:abstractNumId="2" w15:restartNumberingAfterBreak="0">
+  <w:abstractNum w:abstractNumId="3" w15:restartNumberingAfterBreak="0">
     <w:nsid w:val="6E440275"/>
     <w:multiLevelType w:val="multilevel"/>
     <w:tmpl w:val="FFB8C090"/>
@@ -32262,13 +32917,16 @@
     </w:lvl>
   </w:abstractNum>
   <w:num w:numId="1">
+    <w:abstractNumId w:val="2"/>
+  </w:num>
+  <w:num w:numId="2">
     <w:abstractNumId w:val="1"/>
   </w:num>
-  <w:num w:numId="2">
+  <w:num w:numId="3">
+    <w:abstractNumId w:val="3"/>
+  </w:num>
+  <w:num w:numId="4">
     <w:abstractNumId w:val="0"/>
-  </w:num>
-  <w:num w:numId="3">
-    <w:abstractNumId w:val="2"/>
   </w:num>
 </w:numbering>
 </file>
@@ -32926,6 +33584,55 @@
       <w:szCs w:val="24"/>
     </w:rPr>
   </w:style>
+  <w:style w:type="paragraph" w:styleId="HTMLPreformatted">
+    <w:name w:val="HTML Preformatted"/>
+    <w:basedOn w:val="Normal"/>
+    <w:link w:val="HTMLPreformattedChar"/>
+    <w:uiPriority w:val="99"/>
+    <w:semiHidden/>
+    <w:unhideWhenUsed/>
+    <w:rsid w:val="00CA7268"/>
+    <w:pPr>
+      <w:tabs>
+        <w:tab w:val="left" w:pos="916"/>
+        <w:tab w:val="left" w:pos="1832"/>
+        <w:tab w:val="left" w:pos="2748"/>
+        <w:tab w:val="left" w:pos="3664"/>
+        <w:tab w:val="left" w:pos="4580"/>
+        <w:tab w:val="left" w:pos="5496"/>
+        <w:tab w:val="left" w:pos="6412"/>
+        <w:tab w:val="left" w:pos="7328"/>
+        <w:tab w:val="left" w:pos="8244"/>
+        <w:tab w:val="left" w:pos="9160"/>
+        <w:tab w:val="left" w:pos="10076"/>
+        <w:tab w:val="left" w:pos="10992"/>
+        <w:tab w:val="left" w:pos="11908"/>
+        <w:tab w:val="left" w:pos="12824"/>
+        <w:tab w:val="left" w:pos="13740"/>
+        <w:tab w:val="left" w:pos="14656"/>
+      </w:tabs>
+      <w:spacing w:after="0" w:line="240" w:lineRule="auto"/>
+    </w:pPr>
+    <w:rPr>
+      <w:rFonts w:ascii="Courier New" w:eastAsia="Times New Roman" w:hAnsi="Courier New" w:cs="Courier New"/>
+      <w:noProof w:val="0"/>
+      <w:sz w:val="20"/>
+      <w:szCs w:val="20"/>
+    </w:rPr>
+  </w:style>
+  <w:style w:type="character" w:customStyle="1" w:styleId="HTMLPreformattedChar">
+    <w:name w:val="HTML Preformatted Char"/>
+    <w:basedOn w:val="DefaultParagraphFont"/>
+    <w:link w:val="HTMLPreformatted"/>
+    <w:uiPriority w:val="99"/>
+    <w:semiHidden/>
+    <w:rsid w:val="00CA7268"/>
+    <w:rPr>
+      <w:rFonts w:ascii="Courier New" w:eastAsia="Times New Roman" w:hAnsi="Courier New" w:cs="Courier New"/>
+      <w:sz w:val="20"/>
+      <w:szCs w:val="20"/>
+    </w:rPr>
+  </w:style>
 </w:styles>
 </file>
 

</xml_diff>